<commit_message>
1.expand the mapped port (with report).
</commit_message>
<xml_diff>
--- a/doc/P2P protocol.docx
+++ b/doc/P2P protocol.docx
@@ -2980,6 +2980,25 @@
     </w:p>
     <w:p>
       <w:pPr>
+        <w:ind w:leftChars="599" w:left="1258" w:firstLine="420"/>
+      </w:pPr>
+      <w:r>
+        <w:tab/>
+      </w:r>
+      <w:r>
+        <w:tab/>
+      </w:r>
+      <w:proofErr w:type="spellStart"/>
+      <w:r>
+        <w:t>isDynamic</w:t>
+      </w:r>
+      <w:proofErr w:type="spellEnd"/>
+      <w:r>
+        <w:t>; // 是否动态地址</w:t>
+      </w:r>
+    </w:p>
+    <w:p>
+      <w:pPr>
         <w:ind w:leftChars="577" w:left="1212" w:firstLine="420"/>
       </w:pPr>
       <w:r>
@@ -3196,6 +3215,17 @@
       <w:pPr>
         <w:ind w:leftChars="477" w:left="1002" w:firstLine="420"/>
       </w:pPr>
+      <w:r>
+        <w:t xml:space="preserve">    dynamics; // 对端的动态地址</w:t>
+      </w:r>
+    </w:p>
+    <w:p>
+      <w:pPr>
+        <w:ind w:leftChars="477" w:left="1002" w:firstLine="420"/>
+      </w:pPr>
+      <w:r>
+        <w:t xml:space="preserve">    </w:t>
+      </w:r>
       <w:proofErr w:type="spellStart"/>
       <w:r>
         <w:rPr>
@@ -3245,8 +3275,12 @@
     </w:p>
     <w:p>
       <w:pPr>
-        <w:ind w:left="792" w:firstLine="420"/>
-      </w:pPr>
+        <w:widowControl/>
+        <w:jc w:val="left"/>
+      </w:pPr>
+      <w:r>
+        <w:br w:type="page"/>
+      </w:r>
     </w:p>
     <w:p>
       <w:pPr>
@@ -3262,6 +3296,7 @@
         <w:rPr>
           <w:rFonts w:hint="eastAsia"/>
         </w:rPr>
+        <w:lastRenderedPageBreak/>
         <w:t>c</w:t>
       </w:r>
       <w:r>
@@ -3422,6 +3457,14 @@
       <w:proofErr w:type="spellEnd"/>
       <w:r>
         <w:t>，定时向对方发起握手(CMD_SYNACK)，直到成功/超时</w:t>
+      </w:r>
+    </w:p>
+    <w:p>
+      <w:pPr>
+        <w:ind w:leftChars="577" w:left="1212" w:firstLine="420"/>
+      </w:pPr>
+      <w:r>
+        <w:t xml:space="preserve">    dynamics; // 发起端的动态地址</w:t>
       </w:r>
     </w:p>
     <w:p>
@@ -3463,7 +3506,6 @@
         <w:rPr>
           <w:rFonts w:hint="eastAsia"/>
         </w:rPr>
-        <w:lastRenderedPageBreak/>
         <w:t>方向：</w:t>
       </w:r>
       <w:r>
@@ -3604,8 +3646,27 @@
       <w:r>
         <w:t>essionid</w:t>
       </w:r>
+    </w:p>
+    <w:p>
+      <w:pPr>
+        <w:ind w:leftChars="599" w:left="1258" w:firstLine="420"/>
+      </w:pPr>
+      <w:r>
+        <w:t xml:space="preserve">    </w:t>
+      </w:r>
+      <w:proofErr w:type="spellStart"/>
+      <w:r>
+        <w:t>isDynamic</w:t>
+      </w:r>
+      <w:proofErr w:type="spellEnd"/>
+      <w:r>
+        <w:t>; // 是否动态地</w:t>
+      </w:r>
       <w:bookmarkStart w:id="0" w:name="_GoBack"/>
       <w:bookmarkEnd w:id="0"/>
+      <w:r>
+        <w:t>址</w:t>
+      </w:r>
     </w:p>
     <w:p>
       <w:pPr>
@@ -4012,6 +4073,7 @@
         <w:ind w:left="1572" w:firstLineChars="0" w:firstLine="0"/>
       </w:pPr>
       <w:r>
+        <w:lastRenderedPageBreak/>
         <w:t xml:space="preserve">Flag: </w:t>
       </w:r>
     </w:p>
@@ -4230,7 +4292,6 @@
         <w:ind w:left="1572" w:firstLineChars="0" w:firstLine="0"/>
       </w:pPr>
       <w:r>
-        <w:lastRenderedPageBreak/>
         <w:tab/>
       </w:r>
       <w:r>
@@ -5134,7 +5195,6 @@
         <w:rPr>
           <w:rFonts w:hint="eastAsia"/>
         </w:rPr>
-        <w:lastRenderedPageBreak/>
         <w:t>包结构（包括各项字段的含义）和d</w:t>
       </w:r>
       <w:r>

</xml_diff>